<commit_message>
added terms of service v1
</commit_message>
<xml_diff>
--- a/privacy-policy/v1/summary-privacy-policy.docx
+++ b/privacy-policy/v1/summary-privacy-policy.docx
@@ -162,7 +162,7 @@
         <w:rPr>
           <w:noProof/>
         </w:rPr>
-        <w:pict w14:anchorId="3E5AF55C">
+        <w:pict w14:anchorId="2EEEC727">
           <v:rect id="_x0000_i1030" alt="" style="width:451.3pt;height:.05pt;mso-width-percent:0;mso-height-percent:0;mso-width-percent:0;mso-height-percent:0" o:hralign="center" o:hrstd="t" o:hr="t" fillcolor="#a0a0a0" stroked="f"/>
         </w:pict>
       </w:r>
@@ -976,7 +976,7 @@
         <w:rPr>
           <w:noProof/>
         </w:rPr>
-        <w:pict w14:anchorId="2F8EEAC2">
+        <w:pict w14:anchorId="304AC9C8">
           <v:rect id="_x0000_i1029" alt="" style="width:451.3pt;height:.05pt;mso-width-percent:0;mso-height-percent:0;mso-width-percent:0;mso-height-percent:0" o:hralign="center" o:hrstd="t" o:hr="t" fillcolor="#a0a0a0" stroked="f"/>
         </w:pict>
       </w:r>
@@ -1537,7 +1537,7 @@
         <w:rPr>
           <w:noProof/>
         </w:rPr>
-        <w:pict w14:anchorId="561C0F7C">
+        <w:pict w14:anchorId="280BE3C8">
           <v:rect id="_x0000_i1028" alt="" style="width:451.3pt;height:.05pt;mso-width-percent:0;mso-height-percent:0;mso-width-percent:0;mso-height-percent:0" o:hralign="center" o:hrstd="t" o:hr="t" fillcolor="#a0a0a0" stroked="f"/>
         </w:pict>
       </w:r>
@@ -2106,7 +2106,7 @@
         <w:rPr>
           <w:noProof/>
         </w:rPr>
-        <w:pict w14:anchorId="5DCF3581">
+        <w:pict w14:anchorId="15E26A3E">
           <v:rect id="_x0000_i1027" alt="" style="width:451.3pt;height:.05pt;mso-width-percent:0;mso-height-percent:0;mso-width-percent:0;mso-height-percent:0" o:hralign="center" o:hrstd="t" o:hr="t" fillcolor="#a0a0a0" stroked="f"/>
         </w:pict>
       </w:r>
@@ -2926,7 +2926,7 @@
         <w:rPr>
           <w:noProof/>
         </w:rPr>
-        <w:pict w14:anchorId="43CB4474">
+        <w:pict w14:anchorId="08B8C0F6">
           <v:rect id="_x0000_i1026" alt="" style="width:451.3pt;height:.05pt;mso-width-percent:0;mso-height-percent:0;mso-width-percent:0;mso-height-percent:0" o:hralign="center" o:hrstd="t" o:hr="t" fillcolor="#a0a0a0" stroked="f"/>
         </w:pict>
       </w:r>
@@ -3595,7 +3595,7 @@
         <w:rPr>
           <w:noProof/>
         </w:rPr>
-        <w:pict w14:anchorId="718978A8">
+        <w:pict w14:anchorId="472AA9C9">
           <v:rect id="_x0000_i1025" alt="" style="width:451.3pt;height:.05pt;mso-width-percent:0;mso-height-percent:0;mso-width-percent:0;mso-height-percent:0" o:hralign="center" o:hrstd="t" o:hr="t" fillcolor="#a0a0a0" stroked="f"/>
         </w:pict>
       </w:r>

</xml_diff>